<commit_message>
selecting Node. putting Fx, Fy and Fz. Saving in FE and MySQL. Display Browser
</commit_message>
<xml_diff>
--- a/draft.docx
+++ b/draft.docx
@@ -7,14 +7,20 @@
         <w:pStyle w:val="ListParagraph"/>
         <w:numPr>
           <w:ilvl w:val="0"/>
-          <w:numId w:val="1"/>
+          <w:numId w:val="2"/>
         </w:numPr>
       </w:pPr>
       <w:r>
-        <w:t>Do you want to include different types of supports (e.g., pinned, fixed, roller)?</w:t>
-      </w:r>
-      <w:r>
-        <w:t xml:space="preserve"> (Yes)</w:t>
+        <w:t>What types of loads do you want to support?</w:t>
+      </w:r>
+      <w:r>
+        <w:t xml:space="preserve"> (</w:t>
+      </w:r>
+      <w:r>
+        <w:t>Point Loads</w:t>
+      </w:r>
+      <w:r>
+        <w:t>).</w:t>
       </w:r>
     </w:p>
     <w:p>
@@ -22,23 +28,22 @@
         <w:pStyle w:val="ListParagraph"/>
         <w:numPr>
           <w:ilvl w:val="0"/>
-          <w:numId w:val="1"/>
+          <w:numId w:val="2"/>
         </w:numPr>
       </w:pPr>
       <w:r>
-        <w:t>Should the user be able to select the support type for each node?</w:t>
-      </w:r>
-      <w:r>
-        <w:t xml:space="preserve"> (No. User will </w:t>
-      </w:r>
-      <w:r>
-        <w:t>choose the node</w:t>
-      </w:r>
-      <w:r>
-        <w:t xml:space="preserve"> </w:t>
-      </w:r>
-      <w:r>
-        <w:t>which is applied as support location</w:t>
+        <w:t>Which directions should loads be applied in?</w:t>
+      </w:r>
+      <w:r>
+        <w:t xml:space="preserve"> (</w:t>
+      </w:r>
+      <w:proofErr w:type="spellStart"/>
+      <w:r>
+        <w:t>Fx</w:t>
+      </w:r>
+      <w:proofErr w:type="spellEnd"/>
+      <w:r>
+        <w:t>, Fy, Fz</w:t>
       </w:r>
       <w:r>
         <w:t>)</w:t>
@@ -49,47 +54,31 @@
         <w:pStyle w:val="ListParagraph"/>
         <w:numPr>
           <w:ilvl w:val="0"/>
-          <w:numId w:val="1"/>
+          <w:numId w:val="2"/>
         </w:numPr>
       </w:pPr>
       <w:r>
-        <w:t>How do you want to store support data in MySQL?</w:t>
-      </w:r>
-      <w:r>
-        <w:t xml:space="preserve"> (</w:t>
+        <w:t>How should users input loads?</w:t>
+      </w:r>
+      <w:r>
+        <w:t xml:space="preserve"> (First client chose the node. Since the node is chosen, </w:t>
       </w:r>
       <w:proofErr w:type="spellStart"/>
       <w:r>
-        <w:t>node_</w:t>
-      </w:r>
-      <w:r>
-        <w:t>coordinate</w:t>
+        <w:t>Fx</w:t>
       </w:r>
       <w:proofErr w:type="spellEnd"/>
       <w:r>
-        <w:t xml:space="preserve">, type, </w:t>
+        <w:t xml:space="preserve">, Fy and Fz appears and client can input number in </w:t>
       </w:r>
       <w:proofErr w:type="spellStart"/>
       <w:r>
-        <w:t>x_restrained</w:t>
+        <w:t>Fx</w:t>
       </w:r>
       <w:proofErr w:type="spellEnd"/>
       <w:r>
-        <w:t xml:space="preserve">, </w:t>
-      </w:r>
-      <w:proofErr w:type="spellStart"/>
-      <w:r>
-        <w:t>y_restrained</w:t>
-      </w:r>
-      <w:proofErr w:type="spellEnd"/>
-      <w:r>
-        <w:t xml:space="preserve">, </w:t>
-      </w:r>
-      <w:proofErr w:type="spellStart"/>
-      <w:r>
-        <w:t>z_restrained</w:t>
-      </w:r>
-      <w:proofErr w:type="spellEnd"/>
+        <w:t>, Fy and Fz</w:t>
+      </w:r>
       <w:r>
         <w:t>).</w:t>
       </w:r>
@@ -99,28 +88,20 @@
         <w:pStyle w:val="ListParagraph"/>
         <w:numPr>
           <w:ilvl w:val="0"/>
-          <w:numId w:val="1"/>
+          <w:numId w:val="2"/>
         </w:numPr>
       </w:pPr>
       <w:r>
-        <w:t xml:space="preserve">Should the support data be stored as separate fields or as a JSON </w:t>
-      </w:r>
-      <w:proofErr w:type="gramStart"/>
-      <w:r>
-        <w:t>field?</w:t>
-      </w:r>
-      <w:r>
-        <w:t>(</w:t>
-      </w:r>
-      <w:proofErr w:type="gramEnd"/>
-      <w:r>
-        <w:t xml:space="preserve"> </w:t>
-      </w:r>
-      <w:r>
-        <w:t>separate fields</w:t>
-      </w:r>
-      <w:r>
-        <w:t>).</w:t>
+        <w:t>How should loads be stored in MySQL?</w:t>
+      </w:r>
+      <w:r>
+        <w:t xml:space="preserve"> (</w:t>
+      </w:r>
+      <w:r>
+        <w:t>Store Loads in Separate Columns</w:t>
+      </w:r>
+      <w:r>
+        <w:t>)</w:t>
       </w:r>
     </w:p>
     <w:p>
@@ -128,20 +109,26 @@
         <w:pStyle w:val="ListParagraph"/>
         <w:numPr>
           <w:ilvl w:val="0"/>
-          <w:numId w:val="1"/>
+          <w:numId w:val="2"/>
         </w:numPr>
       </w:pPr>
       <w:r>
-        <w:t>Where should the user specify support conditions?</w:t>
+        <w:t>Should multiple loads be allowed at the same node/element?</w:t>
       </w:r>
       <w:r>
         <w:t xml:space="preserve"> (</w:t>
       </w:r>
+      <w:r>
+        <w:t>One row per node (</w:t>
+      </w:r>
       <w:proofErr w:type="spellStart"/>
       <w:r>
-        <w:t>SupportsForm.tsx</w:t>
+        <w:t>Fx</w:t>
       </w:r>
       <w:proofErr w:type="spellEnd"/>
+      <w:r>
+        <w:t>, Fy, Fz in separate columns)</w:t>
+      </w:r>
       <w:r>
         <w:t>)</w:t>
       </w:r>
@@ -151,110 +138,39 @@
         <w:pStyle w:val="ListParagraph"/>
         <w:numPr>
           <w:ilvl w:val="0"/>
-          <w:numId w:val="1"/>
+          <w:numId w:val="2"/>
         </w:numPr>
       </w:pPr>
       <w:r>
-        <w:t xml:space="preserve">Should the supports be visualized in Scene3D.tsx (e.g., different </w:t>
+        <w:t>Should loads be managed as a separate API (/</w:t>
       </w:r>
       <w:proofErr w:type="spellStart"/>
       <w:r>
-        <w:t>colors</w:t>
+        <w:t>api</w:t>
       </w:r>
       <w:proofErr w:type="spellEnd"/>
       <w:r>
-        <w:t xml:space="preserve"> or symbols for different types)?</w:t>
+        <w:t>/loads/) or part of nodes/elements?</w:t>
       </w:r>
       <w:r>
         <w:t xml:space="preserve"> (</w:t>
       </w:r>
       <w:r>
-        <w:t>symbols for different types</w:t>
-      </w:r>
-      <w:r>
-        <w:t>).</w:t>
+        <w:t>Separate (/</w:t>
+      </w:r>
+      <w:proofErr w:type="spellStart"/>
+      <w:r>
+        <w:t>api</w:t>
+      </w:r>
+      <w:proofErr w:type="spellEnd"/>
+      <w:r>
+        <w:t>/loads/)</w:t>
+      </w:r>
+      <w:r>
+        <w:t>)</w:t>
       </w:r>
     </w:p>
-    <w:p>
-      <w:pPr>
-        <w:pStyle w:val="ListParagraph"/>
-        <w:numPr>
-          <w:ilvl w:val="0"/>
-          <w:numId w:val="1"/>
-        </w:numPr>
-      </w:pPr>
-      <w:r>
-        <w:t>Should we create a new API endpoint for supports (/</w:t>
-      </w:r>
-      <w:proofErr w:type="spellStart"/>
-      <w:r>
-        <w:t>api</w:t>
-      </w:r>
-      <w:proofErr w:type="spellEnd"/>
-      <w:r>
-        <w:t>/supports/)?</w:t>
-      </w:r>
-      <w:r>
-        <w:t xml:space="preserve"> (Yes)</w:t>
-      </w:r>
-    </w:p>
-    <w:p>
-      <w:pPr>
-        <w:pStyle w:val="ListParagraph"/>
-        <w:numPr>
-          <w:ilvl w:val="0"/>
-          <w:numId w:val="1"/>
-        </w:numPr>
-      </w:pPr>
-      <w:r>
-        <w:t>Should the supports be part of the existing nodes API, or managed separately?</w:t>
-      </w:r>
-      <w:r>
-        <w:t xml:space="preserve"> (separately).</w:t>
-      </w:r>
-    </w:p>
-    <w:p>
-      <w:pPr>
-        <w:pStyle w:val="ListParagraph"/>
-        <w:numPr>
-          <w:ilvl w:val="0"/>
-          <w:numId w:val="1"/>
-        </w:numPr>
-      </w:pPr>
-      <w:r>
-        <w:t>Should we allow a node to have both support and be part of an element, or should validations prevent conflicting conditions?</w:t>
-      </w:r>
-      <w:r>
-        <w:t xml:space="preserve"> (</w:t>
-      </w:r>
-      <w:r>
-        <w:t>we allow a node to have both support and be part of an element</w:t>
-      </w:r>
-      <w:r>
-        <w:t>).</w:t>
-      </w:r>
-    </w:p>
-    <w:p>
-      <w:r>
-        <w:t>We are developing this as reversed flow (from FE to BE)</w:t>
-      </w:r>
-      <w:r>
-        <w:t xml:space="preserve">. I want first only to start to develop from FE as a general page. </w:t>
-      </w:r>
-    </w:p>
-    <w:p>
-      <w:r>
-        <w:t xml:space="preserve">In addition, you are a teacher and at the same time that we develop this step by </w:t>
-      </w:r>
-      <w:proofErr w:type="gramStart"/>
-      <w:r>
-        <w:t>step,  you</w:t>
-      </w:r>
-      <w:proofErr w:type="gramEnd"/>
-      <w:r>
-        <w:t xml:space="preserve"> are teaching me how it is develop too.</w:t>
-      </w:r>
-    </w:p>
+    <w:p/>
     <w:sectPr>
       <w:pgSz w:w="11906" w:h="16838"/>
       <w:pgMar w:top="1440" w:right="1440" w:bottom="1440" w:left="1440" w:header="720" w:footer="720" w:gutter="0"/>
@@ -353,8 +269,97 @@
       </w:pPr>
     </w:lvl>
   </w:abstractNum>
+  <w:abstractNum w:abstractNumId="1" w15:restartNumberingAfterBreak="0">
+    <w:nsid w:val="70B47D73"/>
+    <w:multiLevelType w:val="hybridMultilevel"/>
+    <w:tmpl w:val="E86AB386"/>
+    <w:lvl w:ilvl="0" w:tplc="0C09000F">
+      <w:start w:val="1"/>
+      <w:numFmt w:val="decimal"/>
+      <w:lvlText w:val="%1."/>
+      <w:lvlJc w:val="left"/>
+      <w:pPr>
+        <w:ind w:left="720" w:hanging="360"/>
+      </w:pPr>
+    </w:lvl>
+    <w:lvl w:ilvl="1" w:tplc="0C090019" w:tentative="1">
+      <w:start w:val="1"/>
+      <w:numFmt w:val="lowerLetter"/>
+      <w:lvlText w:val="%2."/>
+      <w:lvlJc w:val="left"/>
+      <w:pPr>
+        <w:ind w:left="1440" w:hanging="360"/>
+      </w:pPr>
+    </w:lvl>
+    <w:lvl w:ilvl="2" w:tplc="0C09001B" w:tentative="1">
+      <w:start w:val="1"/>
+      <w:numFmt w:val="lowerRoman"/>
+      <w:lvlText w:val="%3."/>
+      <w:lvlJc w:val="right"/>
+      <w:pPr>
+        <w:ind w:left="2160" w:hanging="180"/>
+      </w:pPr>
+    </w:lvl>
+    <w:lvl w:ilvl="3" w:tplc="0C09000F" w:tentative="1">
+      <w:start w:val="1"/>
+      <w:numFmt w:val="decimal"/>
+      <w:lvlText w:val="%4."/>
+      <w:lvlJc w:val="left"/>
+      <w:pPr>
+        <w:ind w:left="2880" w:hanging="360"/>
+      </w:pPr>
+    </w:lvl>
+    <w:lvl w:ilvl="4" w:tplc="0C090019" w:tentative="1">
+      <w:start w:val="1"/>
+      <w:numFmt w:val="lowerLetter"/>
+      <w:lvlText w:val="%5."/>
+      <w:lvlJc w:val="left"/>
+      <w:pPr>
+        <w:ind w:left="3600" w:hanging="360"/>
+      </w:pPr>
+    </w:lvl>
+    <w:lvl w:ilvl="5" w:tplc="0C09001B" w:tentative="1">
+      <w:start w:val="1"/>
+      <w:numFmt w:val="lowerRoman"/>
+      <w:lvlText w:val="%6."/>
+      <w:lvlJc w:val="right"/>
+      <w:pPr>
+        <w:ind w:left="4320" w:hanging="180"/>
+      </w:pPr>
+    </w:lvl>
+    <w:lvl w:ilvl="6" w:tplc="0C09000F" w:tentative="1">
+      <w:start w:val="1"/>
+      <w:numFmt w:val="decimal"/>
+      <w:lvlText w:val="%7."/>
+      <w:lvlJc w:val="left"/>
+      <w:pPr>
+        <w:ind w:left="5040" w:hanging="360"/>
+      </w:pPr>
+    </w:lvl>
+    <w:lvl w:ilvl="7" w:tplc="0C090019" w:tentative="1">
+      <w:start w:val="1"/>
+      <w:numFmt w:val="lowerLetter"/>
+      <w:lvlText w:val="%8."/>
+      <w:lvlJc w:val="left"/>
+      <w:pPr>
+        <w:ind w:left="5760" w:hanging="360"/>
+      </w:pPr>
+    </w:lvl>
+    <w:lvl w:ilvl="8" w:tplc="0C09001B" w:tentative="1">
+      <w:start w:val="1"/>
+      <w:numFmt w:val="lowerRoman"/>
+      <w:lvlText w:val="%9."/>
+      <w:lvlJc w:val="right"/>
+      <w:pPr>
+        <w:ind w:left="6480" w:hanging="180"/>
+      </w:pPr>
+    </w:lvl>
+  </w:abstractNum>
   <w:num w:numId="1" w16cid:durableId="773591877">
     <w:abstractNumId w:val="0"/>
+  </w:num>
+  <w:num w:numId="2" w16cid:durableId="645622219">
+    <w:abstractNumId w:val="1"/>
   </w:num>
 </w:numbering>
 </file>

</xml_diff>

<commit_message>
adding Boundary Conditions, Displacements, Reaction Forces, Internal Axial Forces per Element in BB and FE. Need to Test.
</commit_message>
<xml_diff>
--- a/draft.docx
+++ b/draft.docx
@@ -4,170 +4,216 @@
   <w:body>
     <w:p>
       <w:pPr>
-        <w:pStyle w:val="ListParagraph"/>
-        <w:numPr>
-          <w:ilvl w:val="0"/>
-          <w:numId w:val="2"/>
-        </w:numPr>
+        <w:rPr>
+          <w:b/>
+          <w:bCs/>
+        </w:rPr>
       </w:pPr>
       <w:r>
-        <w:t>What types of loads do you want to support?</w:t>
+        <w:rPr>
+          <w:rFonts w:ascii="Segoe UI Emoji" w:hAnsi="Segoe UI Emoji" w:cs="Segoe UI Emoji"/>
+          <w:b/>
+          <w:bCs/>
+        </w:rPr>
+        <w:t>✅</w:t>
       </w:r>
       <w:r>
-        <w:t xml:space="preserve"> (</w:t>
-      </w:r>
-      <w:r>
-        <w:t>Point Loads</w:t>
-      </w:r>
-      <w:r>
-        <w:t>).</w:t>
+        <w:rPr>
+          <w:b/>
+          <w:bCs/>
+        </w:rPr>
+        <w:t xml:space="preserve"> Models (models.py)</w:t>
       </w:r>
     </w:p>
     <w:p>
       <w:pPr>
-        <w:pStyle w:val="ListParagraph"/>
         <w:numPr>
           <w:ilvl w:val="0"/>
-          <w:numId w:val="2"/>
+          <w:numId w:val="3"/>
         </w:numPr>
       </w:pPr>
       <w:r>
-        <w:t>Which directions should loads be applied in?</w:t>
+        <w:t>Nodes, Elements, Supports, and Loads are properly defined.</w:t>
       </w:r>
+    </w:p>
+    <w:p>
+      <w:pPr>
+        <w:numPr>
+          <w:ilvl w:val="0"/>
+          <w:numId w:val="3"/>
+        </w:numPr>
+      </w:pPr>
       <w:r>
-        <w:t xml:space="preserve"> (</w:t>
+        <w:t>Coordinate strings (like "</w:t>
       </w:r>
       <w:proofErr w:type="spellStart"/>
+      <w:proofErr w:type="gramStart"/>
       <w:r>
-        <w:t>Fx</w:t>
+        <w:t>x,y</w:t>
+      </w:r>
+      <w:proofErr w:type="gramEnd"/>
+      <w:r>
+        <w:t>,z</w:t>
       </w:r>
       <w:proofErr w:type="spellEnd"/>
       <w:r>
-        <w:t>, Fy, Fz</w:t>
-      </w:r>
-      <w:r>
-        <w:t>)</w:t>
+        <w:t>") are used consistently as identifiers across models (esp. for Elements, Loads, Supports).</w:t>
       </w:r>
     </w:p>
     <w:p>
       <w:pPr>
-        <w:pStyle w:val="ListParagraph"/>
-        <w:numPr>
-          <w:ilvl w:val="0"/>
-          <w:numId w:val="2"/>
-        </w:numPr>
+        <w:rPr>
+          <w:b/>
+          <w:bCs/>
+        </w:rPr>
       </w:pPr>
       <w:r>
-        <w:t>How should users input loads?</w:t>
+        <w:rPr>
+          <w:rFonts w:ascii="Segoe UI Emoji" w:hAnsi="Segoe UI Emoji" w:cs="Segoe UI Emoji"/>
+          <w:b/>
+          <w:bCs/>
+        </w:rPr>
+        <w:t>✅</w:t>
       </w:r>
       <w:r>
-        <w:t xml:space="preserve"> (First client chose the node. Since the node is chosen, </w:t>
-      </w:r>
-      <w:proofErr w:type="spellStart"/>
-      <w:r>
-        <w:t>Fx</w:t>
-      </w:r>
-      <w:proofErr w:type="spellEnd"/>
-      <w:r>
-        <w:t xml:space="preserve">, Fy and Fz appears and client can input number in </w:t>
-      </w:r>
-      <w:proofErr w:type="spellStart"/>
-      <w:r>
-        <w:t>Fx</w:t>
-      </w:r>
-      <w:proofErr w:type="spellEnd"/>
-      <w:r>
-        <w:t>, Fy and Fz</w:t>
-      </w:r>
-      <w:r>
-        <w:t>).</w:t>
+        <w:rPr>
+          <w:b/>
+          <w:bCs/>
+        </w:rPr>
+        <w:t xml:space="preserve"> Calculations</w:t>
       </w:r>
     </w:p>
     <w:p>
       <w:pPr>
-        <w:pStyle w:val="ListParagraph"/>
         <w:numPr>
           <w:ilvl w:val="0"/>
-          <w:numId w:val="2"/>
+          <w:numId w:val="4"/>
         </w:numPr>
       </w:pPr>
       <w:r>
-        <w:t>How should loads be stored in MySQL?</w:t>
-      </w:r>
-      <w:r>
-        <w:t xml:space="preserve"> (</w:t>
-      </w:r>
-      <w:r>
-        <w:t>Store Loads in Separate Columns</w:t>
-      </w:r>
-      <w:r>
-        <w:t>)</w:t>
+        <w:t>You’ve cleanly split responsibilities:</w:t>
       </w:r>
     </w:p>
     <w:p>
       <w:pPr>
-        <w:pStyle w:val="ListParagraph"/>
         <w:numPr>
-          <w:ilvl w:val="0"/>
-          <w:numId w:val="2"/>
+          <w:ilvl w:val="1"/>
+          <w:numId w:val="4"/>
         </w:numPr>
       </w:pPr>
       <w:r>
-        <w:t>Should multiple loads be allowed at the same node/element?</w:t>
-      </w:r>
-      <w:r>
-        <w:t xml:space="preserve"> (</w:t>
-      </w:r>
-      <w:r>
-        <w:t>One row per node (</w:t>
-      </w:r>
-      <w:proofErr w:type="spellStart"/>
-      <w:r>
-        <w:t>Fx</w:t>
-      </w:r>
-      <w:proofErr w:type="spellEnd"/>
-      <w:r>
-        <w:t>, Fy, Fz in separate columns)</w:t>
-      </w:r>
-      <w:r>
-        <w:t>)</w:t>
+        <w:t>element_length.py, direction_cosines.py, transformation_matrix.py → all compute geometry-related values.</w:t>
       </w:r>
     </w:p>
     <w:p>
       <w:pPr>
-        <w:pStyle w:val="ListParagraph"/>
+        <w:numPr>
+          <w:ilvl w:val="1"/>
+          <w:numId w:val="4"/>
+        </w:numPr>
+      </w:pPr>
+      <w:r>
+        <w:t>local_stiffness_matrix.py, global_stiffness_matrix.py → compute element-level stiffness matrices.</w:t>
+      </w:r>
+    </w:p>
+    <w:p>
+      <w:pPr>
+        <w:numPr>
+          <w:ilvl w:val="1"/>
+          <w:numId w:val="4"/>
+        </w:numPr>
+      </w:pPr>
+      <w:r>
+        <w:t>generate_dof_indices.py → correctly computes DOF indexing using node order from DB.</w:t>
+      </w:r>
+    </w:p>
+    <w:p>
+      <w:pPr>
+        <w:numPr>
+          <w:ilvl w:val="1"/>
+          <w:numId w:val="4"/>
+        </w:numPr>
+      </w:pPr>
+      <w:r>
+        <w:t>generate_load_vector.py → assembles global load vector P.</w:t>
+      </w:r>
+    </w:p>
+    <w:p>
+      <w:pPr>
+        <w:rPr>
+          <w:b/>
+          <w:bCs/>
+        </w:rPr>
+      </w:pPr>
+      <w:r>
+        <w:rPr>
+          <w:rFonts w:ascii="Segoe UI Emoji" w:hAnsi="Segoe UI Emoji" w:cs="Segoe UI Emoji"/>
+          <w:b/>
+          <w:bCs/>
+        </w:rPr>
+        <w:t>✅</w:t>
+      </w:r>
+      <w:r>
+        <w:rPr>
+          <w:b/>
+          <w:bCs/>
+        </w:rPr>
+        <w:t xml:space="preserve"> Views</w:t>
+      </w:r>
+    </w:p>
+    <w:p>
+      <w:pPr>
         <w:numPr>
           <w:ilvl w:val="0"/>
-          <w:numId w:val="2"/>
+          <w:numId w:val="5"/>
         </w:numPr>
       </w:pPr>
       <w:r>
-        <w:t>Should loads be managed as a separate API (/</w:t>
+        <w:t>Modular, with dedicated views for:</w:t>
       </w:r>
-      <w:proofErr w:type="spellStart"/>
+    </w:p>
+    <w:p>
+      <w:pPr>
+        <w:numPr>
+          <w:ilvl w:val="1"/>
+          <w:numId w:val="5"/>
+        </w:numPr>
+      </w:pPr>
       <w:r>
-        <w:t>api</w:t>
+        <w:t>Nodes, Elements, Loads, Supports</w:t>
       </w:r>
-      <w:proofErr w:type="spellEnd"/>
+    </w:p>
+    <w:p>
+      <w:pPr>
+        <w:numPr>
+          <w:ilvl w:val="1"/>
+          <w:numId w:val="5"/>
+        </w:numPr>
+      </w:pPr>
       <w:r>
-        <w:t>/loads/) or part of nodes/elements?</w:t>
+        <w:t>DOF Indices</w:t>
       </w:r>
+    </w:p>
+    <w:p>
+      <w:pPr>
+        <w:numPr>
+          <w:ilvl w:val="1"/>
+          <w:numId w:val="5"/>
+        </w:numPr>
+      </w:pPr>
       <w:r>
-        <w:t xml:space="preserve"> (</w:t>
+        <w:t>Global stiffness matrix per element</w:t>
       </w:r>
+    </w:p>
+    <w:p>
+      <w:pPr>
+        <w:numPr>
+          <w:ilvl w:val="1"/>
+          <w:numId w:val="5"/>
+        </w:numPr>
+      </w:pPr>
       <w:r>
-        <w:t>Separate (/</w:t>
-      </w:r>
-      <w:proofErr w:type="spellStart"/>
-      <w:r>
-        <w:t>api</w:t>
-      </w:r>
-      <w:proofErr w:type="spellEnd"/>
-      <w:r>
-        <w:t>/loads/)</w:t>
-      </w:r>
-      <w:r>
-        <w:t>)</w:t>
+        <w:t>Load Vector</w:t>
       </w:r>
     </w:p>
     <w:p/>
@@ -270,6 +316,453 @@
     </w:lvl>
   </w:abstractNum>
   <w:abstractNum w:abstractNumId="1" w15:restartNumberingAfterBreak="0">
+    <w:nsid w:val="02B761DD"/>
+    <w:multiLevelType w:val="multilevel"/>
+    <w:tmpl w:val="27ECEC3A"/>
+    <w:lvl w:ilvl="0">
+      <w:start w:val="1"/>
+      <w:numFmt w:val="bullet"/>
+      <w:lvlText w:val=""/>
+      <w:lvlJc w:val="left"/>
+      <w:pPr>
+        <w:tabs>
+          <w:tab w:val="num" w:pos="720"/>
+        </w:tabs>
+        <w:ind w:left="720" w:hanging="360"/>
+      </w:pPr>
+      <w:rPr>
+        <w:rFonts w:ascii="Symbol" w:hAnsi="Symbol" w:hint="default"/>
+        <w:sz w:val="20"/>
+      </w:rPr>
+    </w:lvl>
+    <w:lvl w:ilvl="1">
+      <w:start w:val="1"/>
+      <w:numFmt w:val="bullet"/>
+      <w:lvlText w:val="o"/>
+      <w:lvlJc w:val="left"/>
+      <w:pPr>
+        <w:tabs>
+          <w:tab w:val="num" w:pos="1440"/>
+        </w:tabs>
+        <w:ind w:left="1440" w:hanging="360"/>
+      </w:pPr>
+      <w:rPr>
+        <w:rFonts w:ascii="Courier New" w:hAnsi="Courier New" w:hint="default"/>
+        <w:sz w:val="20"/>
+      </w:rPr>
+    </w:lvl>
+    <w:lvl w:ilvl="2" w:tentative="1">
+      <w:start w:val="1"/>
+      <w:numFmt w:val="bullet"/>
+      <w:lvlText w:val=""/>
+      <w:lvlJc w:val="left"/>
+      <w:pPr>
+        <w:tabs>
+          <w:tab w:val="num" w:pos="2160"/>
+        </w:tabs>
+        <w:ind w:left="2160" w:hanging="360"/>
+      </w:pPr>
+      <w:rPr>
+        <w:rFonts w:ascii="Wingdings" w:hAnsi="Wingdings" w:hint="default"/>
+        <w:sz w:val="20"/>
+      </w:rPr>
+    </w:lvl>
+    <w:lvl w:ilvl="3" w:tentative="1">
+      <w:start w:val="1"/>
+      <w:numFmt w:val="bullet"/>
+      <w:lvlText w:val=""/>
+      <w:lvlJc w:val="left"/>
+      <w:pPr>
+        <w:tabs>
+          <w:tab w:val="num" w:pos="2880"/>
+        </w:tabs>
+        <w:ind w:left="2880" w:hanging="360"/>
+      </w:pPr>
+      <w:rPr>
+        <w:rFonts w:ascii="Wingdings" w:hAnsi="Wingdings" w:hint="default"/>
+        <w:sz w:val="20"/>
+      </w:rPr>
+    </w:lvl>
+    <w:lvl w:ilvl="4" w:tentative="1">
+      <w:start w:val="1"/>
+      <w:numFmt w:val="bullet"/>
+      <w:lvlText w:val=""/>
+      <w:lvlJc w:val="left"/>
+      <w:pPr>
+        <w:tabs>
+          <w:tab w:val="num" w:pos="3600"/>
+        </w:tabs>
+        <w:ind w:left="3600" w:hanging="360"/>
+      </w:pPr>
+      <w:rPr>
+        <w:rFonts w:ascii="Wingdings" w:hAnsi="Wingdings" w:hint="default"/>
+        <w:sz w:val="20"/>
+      </w:rPr>
+    </w:lvl>
+    <w:lvl w:ilvl="5" w:tentative="1">
+      <w:start w:val="1"/>
+      <w:numFmt w:val="bullet"/>
+      <w:lvlText w:val=""/>
+      <w:lvlJc w:val="left"/>
+      <w:pPr>
+        <w:tabs>
+          <w:tab w:val="num" w:pos="4320"/>
+        </w:tabs>
+        <w:ind w:left="4320" w:hanging="360"/>
+      </w:pPr>
+      <w:rPr>
+        <w:rFonts w:ascii="Wingdings" w:hAnsi="Wingdings" w:hint="default"/>
+        <w:sz w:val="20"/>
+      </w:rPr>
+    </w:lvl>
+    <w:lvl w:ilvl="6" w:tentative="1">
+      <w:start w:val="1"/>
+      <w:numFmt w:val="bullet"/>
+      <w:lvlText w:val=""/>
+      <w:lvlJc w:val="left"/>
+      <w:pPr>
+        <w:tabs>
+          <w:tab w:val="num" w:pos="5040"/>
+        </w:tabs>
+        <w:ind w:left="5040" w:hanging="360"/>
+      </w:pPr>
+      <w:rPr>
+        <w:rFonts w:ascii="Wingdings" w:hAnsi="Wingdings" w:hint="default"/>
+        <w:sz w:val="20"/>
+      </w:rPr>
+    </w:lvl>
+    <w:lvl w:ilvl="7" w:tentative="1">
+      <w:start w:val="1"/>
+      <w:numFmt w:val="bullet"/>
+      <w:lvlText w:val=""/>
+      <w:lvlJc w:val="left"/>
+      <w:pPr>
+        <w:tabs>
+          <w:tab w:val="num" w:pos="5760"/>
+        </w:tabs>
+        <w:ind w:left="5760" w:hanging="360"/>
+      </w:pPr>
+      <w:rPr>
+        <w:rFonts w:ascii="Wingdings" w:hAnsi="Wingdings" w:hint="default"/>
+        <w:sz w:val="20"/>
+      </w:rPr>
+    </w:lvl>
+    <w:lvl w:ilvl="8" w:tentative="1">
+      <w:start w:val="1"/>
+      <w:numFmt w:val="bullet"/>
+      <w:lvlText w:val=""/>
+      <w:lvlJc w:val="left"/>
+      <w:pPr>
+        <w:tabs>
+          <w:tab w:val="num" w:pos="6480"/>
+        </w:tabs>
+        <w:ind w:left="6480" w:hanging="360"/>
+      </w:pPr>
+      <w:rPr>
+        <w:rFonts w:ascii="Wingdings" w:hAnsi="Wingdings" w:hint="default"/>
+        <w:sz w:val="20"/>
+      </w:rPr>
+    </w:lvl>
+  </w:abstractNum>
+  <w:abstractNum w:abstractNumId="2" w15:restartNumberingAfterBreak="0">
+    <w:nsid w:val="39F359F2"/>
+    <w:multiLevelType w:val="multilevel"/>
+    <w:tmpl w:val="BBF68062"/>
+    <w:lvl w:ilvl="0">
+      <w:start w:val="1"/>
+      <w:numFmt w:val="bullet"/>
+      <w:lvlText w:val=""/>
+      <w:lvlJc w:val="left"/>
+      <w:pPr>
+        <w:tabs>
+          <w:tab w:val="num" w:pos="720"/>
+        </w:tabs>
+        <w:ind w:left="720" w:hanging="360"/>
+      </w:pPr>
+      <w:rPr>
+        <w:rFonts w:ascii="Symbol" w:hAnsi="Symbol" w:hint="default"/>
+        <w:sz w:val="20"/>
+      </w:rPr>
+    </w:lvl>
+    <w:lvl w:ilvl="1">
+      <w:start w:val="1"/>
+      <w:numFmt w:val="bullet"/>
+      <w:lvlText w:val="o"/>
+      <w:lvlJc w:val="left"/>
+      <w:pPr>
+        <w:tabs>
+          <w:tab w:val="num" w:pos="1440"/>
+        </w:tabs>
+        <w:ind w:left="1440" w:hanging="360"/>
+      </w:pPr>
+      <w:rPr>
+        <w:rFonts w:ascii="Courier New" w:hAnsi="Courier New" w:hint="default"/>
+        <w:sz w:val="20"/>
+      </w:rPr>
+    </w:lvl>
+    <w:lvl w:ilvl="2" w:tentative="1">
+      <w:start w:val="1"/>
+      <w:numFmt w:val="bullet"/>
+      <w:lvlText w:val=""/>
+      <w:lvlJc w:val="left"/>
+      <w:pPr>
+        <w:tabs>
+          <w:tab w:val="num" w:pos="2160"/>
+        </w:tabs>
+        <w:ind w:left="2160" w:hanging="360"/>
+      </w:pPr>
+      <w:rPr>
+        <w:rFonts w:ascii="Wingdings" w:hAnsi="Wingdings" w:hint="default"/>
+        <w:sz w:val="20"/>
+      </w:rPr>
+    </w:lvl>
+    <w:lvl w:ilvl="3" w:tentative="1">
+      <w:start w:val="1"/>
+      <w:numFmt w:val="bullet"/>
+      <w:lvlText w:val=""/>
+      <w:lvlJc w:val="left"/>
+      <w:pPr>
+        <w:tabs>
+          <w:tab w:val="num" w:pos="2880"/>
+        </w:tabs>
+        <w:ind w:left="2880" w:hanging="360"/>
+      </w:pPr>
+      <w:rPr>
+        <w:rFonts w:ascii="Wingdings" w:hAnsi="Wingdings" w:hint="default"/>
+        <w:sz w:val="20"/>
+      </w:rPr>
+    </w:lvl>
+    <w:lvl w:ilvl="4" w:tentative="1">
+      <w:start w:val="1"/>
+      <w:numFmt w:val="bullet"/>
+      <w:lvlText w:val=""/>
+      <w:lvlJc w:val="left"/>
+      <w:pPr>
+        <w:tabs>
+          <w:tab w:val="num" w:pos="3600"/>
+        </w:tabs>
+        <w:ind w:left="3600" w:hanging="360"/>
+      </w:pPr>
+      <w:rPr>
+        <w:rFonts w:ascii="Wingdings" w:hAnsi="Wingdings" w:hint="default"/>
+        <w:sz w:val="20"/>
+      </w:rPr>
+    </w:lvl>
+    <w:lvl w:ilvl="5" w:tentative="1">
+      <w:start w:val="1"/>
+      <w:numFmt w:val="bullet"/>
+      <w:lvlText w:val=""/>
+      <w:lvlJc w:val="left"/>
+      <w:pPr>
+        <w:tabs>
+          <w:tab w:val="num" w:pos="4320"/>
+        </w:tabs>
+        <w:ind w:left="4320" w:hanging="360"/>
+      </w:pPr>
+      <w:rPr>
+        <w:rFonts w:ascii="Wingdings" w:hAnsi="Wingdings" w:hint="default"/>
+        <w:sz w:val="20"/>
+      </w:rPr>
+    </w:lvl>
+    <w:lvl w:ilvl="6" w:tentative="1">
+      <w:start w:val="1"/>
+      <w:numFmt w:val="bullet"/>
+      <w:lvlText w:val=""/>
+      <w:lvlJc w:val="left"/>
+      <w:pPr>
+        <w:tabs>
+          <w:tab w:val="num" w:pos="5040"/>
+        </w:tabs>
+        <w:ind w:left="5040" w:hanging="360"/>
+      </w:pPr>
+      <w:rPr>
+        <w:rFonts w:ascii="Wingdings" w:hAnsi="Wingdings" w:hint="default"/>
+        <w:sz w:val="20"/>
+      </w:rPr>
+    </w:lvl>
+    <w:lvl w:ilvl="7" w:tentative="1">
+      <w:start w:val="1"/>
+      <w:numFmt w:val="bullet"/>
+      <w:lvlText w:val=""/>
+      <w:lvlJc w:val="left"/>
+      <w:pPr>
+        <w:tabs>
+          <w:tab w:val="num" w:pos="5760"/>
+        </w:tabs>
+        <w:ind w:left="5760" w:hanging="360"/>
+      </w:pPr>
+      <w:rPr>
+        <w:rFonts w:ascii="Wingdings" w:hAnsi="Wingdings" w:hint="default"/>
+        <w:sz w:val="20"/>
+      </w:rPr>
+    </w:lvl>
+    <w:lvl w:ilvl="8" w:tentative="1">
+      <w:start w:val="1"/>
+      <w:numFmt w:val="bullet"/>
+      <w:lvlText w:val=""/>
+      <w:lvlJc w:val="left"/>
+      <w:pPr>
+        <w:tabs>
+          <w:tab w:val="num" w:pos="6480"/>
+        </w:tabs>
+        <w:ind w:left="6480" w:hanging="360"/>
+      </w:pPr>
+      <w:rPr>
+        <w:rFonts w:ascii="Wingdings" w:hAnsi="Wingdings" w:hint="default"/>
+        <w:sz w:val="20"/>
+      </w:rPr>
+    </w:lvl>
+  </w:abstractNum>
+  <w:abstractNum w:abstractNumId="3" w15:restartNumberingAfterBreak="0">
+    <w:nsid w:val="3D3B463A"/>
+    <w:multiLevelType w:val="multilevel"/>
+    <w:tmpl w:val="D6FE54FA"/>
+    <w:lvl w:ilvl="0">
+      <w:start w:val="1"/>
+      <w:numFmt w:val="bullet"/>
+      <w:lvlText w:val=""/>
+      <w:lvlJc w:val="left"/>
+      <w:pPr>
+        <w:tabs>
+          <w:tab w:val="num" w:pos="720"/>
+        </w:tabs>
+        <w:ind w:left="720" w:hanging="360"/>
+      </w:pPr>
+      <w:rPr>
+        <w:rFonts w:ascii="Symbol" w:hAnsi="Symbol" w:hint="default"/>
+        <w:sz w:val="20"/>
+      </w:rPr>
+    </w:lvl>
+    <w:lvl w:ilvl="1" w:tentative="1">
+      <w:start w:val="1"/>
+      <w:numFmt w:val="bullet"/>
+      <w:lvlText w:val="o"/>
+      <w:lvlJc w:val="left"/>
+      <w:pPr>
+        <w:tabs>
+          <w:tab w:val="num" w:pos="1440"/>
+        </w:tabs>
+        <w:ind w:left="1440" w:hanging="360"/>
+      </w:pPr>
+      <w:rPr>
+        <w:rFonts w:ascii="Courier New" w:hAnsi="Courier New" w:hint="default"/>
+        <w:sz w:val="20"/>
+      </w:rPr>
+    </w:lvl>
+    <w:lvl w:ilvl="2" w:tentative="1">
+      <w:start w:val="1"/>
+      <w:numFmt w:val="bullet"/>
+      <w:lvlText w:val=""/>
+      <w:lvlJc w:val="left"/>
+      <w:pPr>
+        <w:tabs>
+          <w:tab w:val="num" w:pos="2160"/>
+        </w:tabs>
+        <w:ind w:left="2160" w:hanging="360"/>
+      </w:pPr>
+      <w:rPr>
+        <w:rFonts w:ascii="Wingdings" w:hAnsi="Wingdings" w:hint="default"/>
+        <w:sz w:val="20"/>
+      </w:rPr>
+    </w:lvl>
+    <w:lvl w:ilvl="3" w:tentative="1">
+      <w:start w:val="1"/>
+      <w:numFmt w:val="bullet"/>
+      <w:lvlText w:val=""/>
+      <w:lvlJc w:val="left"/>
+      <w:pPr>
+        <w:tabs>
+          <w:tab w:val="num" w:pos="2880"/>
+        </w:tabs>
+        <w:ind w:left="2880" w:hanging="360"/>
+      </w:pPr>
+      <w:rPr>
+        <w:rFonts w:ascii="Wingdings" w:hAnsi="Wingdings" w:hint="default"/>
+        <w:sz w:val="20"/>
+      </w:rPr>
+    </w:lvl>
+    <w:lvl w:ilvl="4" w:tentative="1">
+      <w:start w:val="1"/>
+      <w:numFmt w:val="bullet"/>
+      <w:lvlText w:val=""/>
+      <w:lvlJc w:val="left"/>
+      <w:pPr>
+        <w:tabs>
+          <w:tab w:val="num" w:pos="3600"/>
+        </w:tabs>
+        <w:ind w:left="3600" w:hanging="360"/>
+      </w:pPr>
+      <w:rPr>
+        <w:rFonts w:ascii="Wingdings" w:hAnsi="Wingdings" w:hint="default"/>
+        <w:sz w:val="20"/>
+      </w:rPr>
+    </w:lvl>
+    <w:lvl w:ilvl="5" w:tentative="1">
+      <w:start w:val="1"/>
+      <w:numFmt w:val="bullet"/>
+      <w:lvlText w:val=""/>
+      <w:lvlJc w:val="left"/>
+      <w:pPr>
+        <w:tabs>
+          <w:tab w:val="num" w:pos="4320"/>
+        </w:tabs>
+        <w:ind w:left="4320" w:hanging="360"/>
+      </w:pPr>
+      <w:rPr>
+        <w:rFonts w:ascii="Wingdings" w:hAnsi="Wingdings" w:hint="default"/>
+        <w:sz w:val="20"/>
+      </w:rPr>
+    </w:lvl>
+    <w:lvl w:ilvl="6" w:tentative="1">
+      <w:start w:val="1"/>
+      <w:numFmt w:val="bullet"/>
+      <w:lvlText w:val=""/>
+      <w:lvlJc w:val="left"/>
+      <w:pPr>
+        <w:tabs>
+          <w:tab w:val="num" w:pos="5040"/>
+        </w:tabs>
+        <w:ind w:left="5040" w:hanging="360"/>
+      </w:pPr>
+      <w:rPr>
+        <w:rFonts w:ascii="Wingdings" w:hAnsi="Wingdings" w:hint="default"/>
+        <w:sz w:val="20"/>
+      </w:rPr>
+    </w:lvl>
+    <w:lvl w:ilvl="7" w:tentative="1">
+      <w:start w:val="1"/>
+      <w:numFmt w:val="bullet"/>
+      <w:lvlText w:val=""/>
+      <w:lvlJc w:val="left"/>
+      <w:pPr>
+        <w:tabs>
+          <w:tab w:val="num" w:pos="5760"/>
+        </w:tabs>
+        <w:ind w:left="5760" w:hanging="360"/>
+      </w:pPr>
+      <w:rPr>
+        <w:rFonts w:ascii="Wingdings" w:hAnsi="Wingdings" w:hint="default"/>
+        <w:sz w:val="20"/>
+      </w:rPr>
+    </w:lvl>
+    <w:lvl w:ilvl="8" w:tentative="1">
+      <w:start w:val="1"/>
+      <w:numFmt w:val="bullet"/>
+      <w:lvlText w:val=""/>
+      <w:lvlJc w:val="left"/>
+      <w:pPr>
+        <w:tabs>
+          <w:tab w:val="num" w:pos="6480"/>
+        </w:tabs>
+        <w:ind w:left="6480" w:hanging="360"/>
+      </w:pPr>
+      <w:rPr>
+        <w:rFonts w:ascii="Wingdings" w:hAnsi="Wingdings" w:hint="default"/>
+        <w:sz w:val="20"/>
+      </w:rPr>
+    </w:lvl>
+  </w:abstractNum>
+  <w:abstractNum w:abstractNumId="4" w15:restartNumberingAfterBreak="0">
     <w:nsid w:val="70B47D73"/>
     <w:multiLevelType w:val="hybridMultilevel"/>
     <w:tmpl w:val="E86AB386"/>
@@ -359,6 +852,15 @@
     <w:abstractNumId w:val="0"/>
   </w:num>
   <w:num w:numId="2" w16cid:durableId="645622219">
+    <w:abstractNumId w:val="4"/>
+  </w:num>
+  <w:num w:numId="3" w16cid:durableId="631642488">
+    <w:abstractNumId w:val="3"/>
+  </w:num>
+  <w:num w:numId="4" w16cid:durableId="1641230475">
+    <w:abstractNumId w:val="2"/>
+  </w:num>
+  <w:num w:numId="5" w16cid:durableId="14886723">
     <w:abstractNumId w:val="1"/>
   </w:num>
 </w:numbering>

</xml_diff>